<commit_message>
added services and daos
</commit_message>
<xml_diff>
--- a/Notes/jsreview.docx
+++ b/Notes/jsreview.docx
@@ -639,23 +639,7 @@
                 <w:sz w:val="44"/>
                 <w:szCs w:val="44"/>
               </w:rPr>
-              <w:t xml:space="preserve">Simple try </w:t>
-            </w:r>
-            <w:proofErr w:type="gramStart"/>
-            <w:r>
-              <w:rPr>
-                <w:sz w:val="44"/>
-                <w:szCs w:val="44"/>
-              </w:rPr>
-              <w:t>catch</w:t>
-            </w:r>
-            <w:proofErr w:type="gramEnd"/>
-            <w:r>
-              <w:rPr>
-                <w:sz w:val="44"/>
-                <w:szCs w:val="44"/>
-              </w:rPr>
-              <w:t xml:space="preserve"> blocks</w:t>
+              <w:t>Simple try catch blocks</w:t>
             </w:r>
           </w:p>
         </w:tc>
@@ -772,7 +756,6 @@
           <w:szCs w:val="28"/>
         </w:rPr>
       </w:pPr>
-      <w:proofErr w:type="spellStart"/>
       <w:r>
         <w:rPr>
           <w:sz w:val="28"/>
@@ -780,7 +763,6 @@
         </w:rPr>
         <w:t>boolean</w:t>
       </w:r>
-      <w:proofErr w:type="spellEnd"/>
     </w:p>
     <w:p>
       <w:pPr>
@@ -939,17 +921,8 @@
           <w:sz w:val="28"/>
           <w:szCs w:val="28"/>
         </w:rPr>
-        <w:t xml:space="preserve">Truthy </w:t>
-      </w:r>
-      <w:proofErr w:type="spellStart"/>
-      <w:r>
-        <w:rPr>
-          <w:sz w:val="28"/>
-          <w:szCs w:val="28"/>
-        </w:rPr>
-        <w:t>falsy</w:t>
-      </w:r>
-      <w:proofErr w:type="spellEnd"/>
+        <w:t>Truthy falsy</w:t>
+      </w:r>
     </w:p>
     <w:p>
       <w:pPr>
@@ -988,23 +961,7 @@
           <w:sz w:val="28"/>
           <w:szCs w:val="28"/>
         </w:rPr>
-        <w:t xml:space="preserve">Everything is truthy except certain </w:t>
-      </w:r>
-      <w:proofErr w:type="spellStart"/>
-      <w:r>
-        <w:rPr>
-          <w:sz w:val="28"/>
-          <w:szCs w:val="28"/>
-        </w:rPr>
-        <w:t>falsy</w:t>
-      </w:r>
-      <w:proofErr w:type="spellEnd"/>
-      <w:r>
-        <w:rPr>
-          <w:sz w:val="28"/>
-          <w:szCs w:val="28"/>
-        </w:rPr>
-        <w:t xml:space="preserve"> values</w:t>
+        <w:t>Everything is truthy except certain falsy values</w:t>
       </w:r>
     </w:p>
     <w:p>
@@ -1024,23 +981,7 @@
           <w:sz w:val="28"/>
           <w:szCs w:val="28"/>
         </w:rPr>
-        <w:t xml:space="preserve">Imply </w:t>
-      </w:r>
-      <w:proofErr w:type="gramStart"/>
-      <w:r>
-        <w:rPr>
-          <w:sz w:val="28"/>
-          <w:szCs w:val="28"/>
-        </w:rPr>
-        <w:t>some kind of emptiness</w:t>
-      </w:r>
-      <w:proofErr w:type="gramEnd"/>
-      <w:r>
-        <w:rPr>
-          <w:sz w:val="28"/>
-          <w:szCs w:val="28"/>
-        </w:rPr>
-        <w:t xml:space="preserve"> or non-existence</w:t>
+        <w:t>Imply some kind of emptiness or non-existence</w:t>
       </w:r>
     </w:p>
     <w:p>
@@ -1175,7 +1116,6 @@
           <w:szCs w:val="28"/>
         </w:rPr>
       </w:pPr>
-      <w:proofErr w:type="spellStart"/>
       <w:r>
         <w:rPr>
           <w:sz w:val="28"/>
@@ -1183,7 +1123,6 @@
         </w:rPr>
         <w:t>NaN</w:t>
       </w:r>
-      <w:proofErr w:type="spellEnd"/>
     </w:p>
     <w:p>
       <w:pPr>
@@ -1434,53 +1373,7 @@
           <w:sz w:val="28"/>
           <w:szCs w:val="28"/>
         </w:rPr>
-        <w:t xml:space="preserve">let </w:t>
-      </w:r>
-      <w:proofErr w:type="spellStart"/>
-      <w:r>
-        <w:rPr>
-          <w:color w:val="7030A0"/>
-          <w:sz w:val="28"/>
-          <w:szCs w:val="28"/>
-        </w:rPr>
-        <w:t>adam</w:t>
-      </w:r>
-      <w:proofErr w:type="spellEnd"/>
-      <w:r>
-        <w:rPr>
-          <w:color w:val="7030A0"/>
-          <w:sz w:val="28"/>
-          <w:szCs w:val="28"/>
-        </w:rPr>
-        <w:t xml:space="preserve"> = {</w:t>
-      </w:r>
-      <w:proofErr w:type="spellStart"/>
-      <w:r>
-        <w:rPr>
-          <w:color w:val="7030A0"/>
-          <w:sz w:val="28"/>
-          <w:szCs w:val="28"/>
-        </w:rPr>
-        <w:t>name</w:t>
-      </w:r>
-      <w:proofErr w:type="gramStart"/>
-      <w:r>
-        <w:rPr>
-          <w:color w:val="7030A0"/>
-          <w:sz w:val="28"/>
-          <w:szCs w:val="28"/>
-        </w:rPr>
-        <w:t>:”Adam</w:t>
-      </w:r>
-      <w:proofErr w:type="spellEnd"/>
-      <w:proofErr w:type="gramEnd"/>
-      <w:r>
-        <w:rPr>
-          <w:color w:val="7030A0"/>
-          <w:sz w:val="28"/>
-          <w:szCs w:val="28"/>
-        </w:rPr>
-        <w:t>”, age : 19};</w:t>
+        <w:t>let adam = {name:”Adam”, age : 19};</w:t>
       </w:r>
     </w:p>
     <w:p>
@@ -1783,23 +1676,7 @@
           <w:sz w:val="28"/>
           <w:szCs w:val="28"/>
         </w:rPr>
-        <w:t xml:space="preserve">Not using let x = </w:t>
-      </w:r>
-      <w:proofErr w:type="gramStart"/>
-      <w:r>
-        <w:rPr>
-          <w:sz w:val="28"/>
-          <w:szCs w:val="28"/>
-        </w:rPr>
-        <w:t>function(</w:t>
-      </w:r>
-      <w:proofErr w:type="gramEnd"/>
-      <w:r>
-        <w:rPr>
-          <w:sz w:val="28"/>
-          <w:szCs w:val="28"/>
-        </w:rPr>
-        <w:t>) or function hello()</w:t>
+        <w:t>Not using let x = function() or function hello()</w:t>
       </w:r>
     </w:p>
     <w:p>
@@ -1899,23 +1776,7 @@
           <w:sz w:val="28"/>
           <w:szCs w:val="28"/>
         </w:rPr>
-        <w:t>() =</w:t>
-      </w:r>
-      <w:proofErr w:type="gramStart"/>
-      <w:r>
-        <w:rPr>
-          <w:sz w:val="28"/>
-          <w:szCs w:val="28"/>
-        </w:rPr>
-        <w:t>&gt;{ code</w:t>
-      </w:r>
-      <w:proofErr w:type="gramEnd"/>
-      <w:r>
-        <w:rPr>
-          <w:sz w:val="28"/>
-          <w:szCs w:val="28"/>
-        </w:rPr>
-        <w:t>}</w:t>
+        <w:t>() =&gt;{ code}</w:t>
       </w:r>
     </w:p>
     <w:p>
@@ -2066,21 +1927,12 @@
         </w:rPr>
         <w:t xml:space="preserve">of </w:t>
       </w:r>
-      <w:proofErr w:type="spellStart"/>
-      <w:r>
-        <w:rPr>
-          <w:sz w:val="28"/>
-          <w:szCs w:val="28"/>
-        </w:rPr>
-        <w:t>to</w:t>
-      </w:r>
-      <w:proofErr w:type="spellEnd"/>
-      <w:r>
-        <w:rPr>
-          <w:sz w:val="28"/>
-          <w:szCs w:val="28"/>
-        </w:rPr>
-        <w:t xml:space="preserve"> iterate through an array easily</w:t>
+      <w:r>
+        <w:rPr>
+          <w:sz w:val="28"/>
+          <w:szCs w:val="28"/>
+        </w:rPr>
+        <w:t>to iterate through an array easily</w:t>
       </w:r>
     </w:p>
     <w:p>
@@ -2155,21 +2007,12 @@
           <w:szCs w:val="28"/>
         </w:rPr>
       </w:pPr>
-      <w:proofErr w:type="spellStart"/>
-      <w:r>
-        <w:rPr>
-          <w:sz w:val="28"/>
-          <w:szCs w:val="28"/>
-        </w:rPr>
-        <w:t>forEach</w:t>
-      </w:r>
-      <w:proofErr w:type="spellEnd"/>
-      <w:r>
-        <w:rPr>
-          <w:sz w:val="28"/>
-          <w:szCs w:val="28"/>
-        </w:rPr>
-        <w:t xml:space="preserve"> (takes in a callback to perform for each element)</w:t>
+      <w:r>
+        <w:rPr>
+          <w:sz w:val="28"/>
+          <w:szCs w:val="28"/>
+        </w:rPr>
+        <w:t>forEach (takes in a callback to perform for each element)</w:t>
       </w:r>
     </w:p>
     <w:p>
@@ -2419,23 +2262,7 @@
           <w:sz w:val="28"/>
           <w:szCs w:val="28"/>
         </w:rPr>
-        <w:t>Every object has a __proto_</w:t>
-      </w:r>
-      <w:proofErr w:type="gramStart"/>
-      <w:r>
-        <w:rPr>
-          <w:sz w:val="28"/>
-          <w:szCs w:val="28"/>
-        </w:rPr>
-        <w:t>_  property</w:t>
-      </w:r>
-      <w:proofErr w:type="gramEnd"/>
-      <w:r>
-        <w:rPr>
-          <w:sz w:val="28"/>
-          <w:szCs w:val="28"/>
-        </w:rPr>
-        <w:t xml:space="preserve"> that points to their prototype object to inherit from</w:t>
+        <w:t>Every object has a __proto__  property that points to their prototype object to inherit from</w:t>
       </w:r>
     </w:p>
     <w:p>
@@ -2818,21 +2645,12 @@
           <w:szCs w:val="28"/>
         </w:rPr>
       </w:pPr>
-      <w:proofErr w:type="spellStart"/>
-      <w:r>
-        <w:rPr>
-          <w:sz w:val="28"/>
-          <w:szCs w:val="28"/>
-        </w:rPr>
-        <w:t>Document.getElementById</w:t>
-      </w:r>
-      <w:proofErr w:type="spellEnd"/>
-      <w:r>
-        <w:rPr>
-          <w:sz w:val="28"/>
-          <w:szCs w:val="28"/>
-        </w:rPr>
-        <w:t>(“”)</w:t>
+      <w:r>
+        <w:rPr>
+          <w:sz w:val="28"/>
+          <w:szCs w:val="28"/>
+        </w:rPr>
+        <w:t>Document.getElementById(“”)</w:t>
       </w:r>
     </w:p>
     <w:p>
@@ -2847,7 +2665,6 @@
           <w:szCs w:val="28"/>
         </w:rPr>
       </w:pPr>
-      <w:proofErr w:type="spellStart"/>
       <w:r>
         <w:rPr>
           <w:sz w:val="28"/>
@@ -2855,7 +2672,6 @@
         </w:rPr>
         <w:t>tagName</w:t>
       </w:r>
-      <w:proofErr w:type="spellEnd"/>
     </w:p>
     <w:p>
       <w:pPr>
@@ -2949,21 +2765,12 @@
           <w:szCs w:val="28"/>
         </w:rPr>
       </w:pPr>
-      <w:proofErr w:type="spellStart"/>
-      <w:r>
-        <w:rPr>
-          <w:sz w:val="28"/>
-          <w:szCs w:val="28"/>
-        </w:rPr>
-        <w:t>Element.addEventListener</w:t>
-      </w:r>
-      <w:proofErr w:type="spellEnd"/>
-      <w:r>
-        <w:rPr>
-          <w:sz w:val="28"/>
-          <w:szCs w:val="28"/>
-        </w:rPr>
-        <w:t>(“event”, callback function)</w:t>
+      <w:r>
+        <w:rPr>
+          <w:sz w:val="28"/>
+          <w:szCs w:val="28"/>
+        </w:rPr>
+        <w:t>Element.addEventListener(“event”, callback function)</w:t>
       </w:r>
     </w:p>
     <w:p>
@@ -2978,46 +2785,12 @@
           <w:szCs w:val="28"/>
         </w:rPr>
       </w:pPr>
-      <w:proofErr w:type="spellStart"/>
-      <w:r>
-        <w:rPr>
-          <w:sz w:val="28"/>
-          <w:szCs w:val="28"/>
-        </w:rPr>
-        <w:t>addEventListener</w:t>
-      </w:r>
-      <w:proofErr w:type="spellEnd"/>
-      <w:r>
-        <w:rPr>
-          <w:sz w:val="28"/>
-          <w:szCs w:val="28"/>
-        </w:rPr>
-        <w:t>(“click</w:t>
-      </w:r>
-      <w:proofErr w:type="gramStart"/>
-      <w:r>
-        <w:rPr>
-          <w:sz w:val="28"/>
-          <w:szCs w:val="28"/>
-        </w:rPr>
-        <w:t>”,</w:t>
-      </w:r>
-      <w:proofErr w:type="spellStart"/>
-      <w:r>
-        <w:rPr>
-          <w:sz w:val="28"/>
-          <w:szCs w:val="28"/>
-        </w:rPr>
-        <w:t>showCurrentGames</w:t>
-      </w:r>
-      <w:proofErr w:type="spellEnd"/>
-      <w:proofErr w:type="gramEnd"/>
-      <w:r>
-        <w:rPr>
-          <w:sz w:val="28"/>
-          <w:szCs w:val="28"/>
-        </w:rPr>
-        <w:t>)</w:t>
+      <w:r>
+        <w:rPr>
+          <w:sz w:val="28"/>
+          <w:szCs w:val="28"/>
+        </w:rPr>
+        <w:t>addEventListener(“click”,showCurrentGames)</w:t>
       </w:r>
     </w:p>
     <w:p>
@@ -3205,23 +2978,7 @@
           <w:sz w:val="28"/>
           <w:szCs w:val="28"/>
         </w:rPr>
-        <w:t xml:space="preserve">HTML forms can be used for </w:t>
-      </w:r>
-      <w:proofErr w:type="gramStart"/>
-      <w:r>
-        <w:rPr>
-          <w:sz w:val="28"/>
-          <w:szCs w:val="28"/>
-        </w:rPr>
-        <w:t>get</w:t>
-      </w:r>
-      <w:proofErr w:type="gramEnd"/>
-      <w:r>
-        <w:rPr>
-          <w:sz w:val="28"/>
-          <w:szCs w:val="28"/>
-        </w:rPr>
-        <w:t xml:space="preserve"> and post requests</w:t>
+        <w:t>HTML forms can be used for get and post requests</w:t>
       </w:r>
     </w:p>
     <w:p>
@@ -3256,7 +3013,6 @@
           <w:szCs w:val="28"/>
         </w:rPr>
       </w:pPr>
-      <w:proofErr w:type="spellStart"/>
       <w:r>
         <w:rPr>
           <w:sz w:val="28"/>
@@ -3264,7 +3020,6 @@
         </w:rPr>
         <w:t>XMLHttpRequest</w:t>
       </w:r>
-      <w:proofErr w:type="spellEnd"/>
     </w:p>
     <w:p>
       <w:pPr>
@@ -3298,37 +3053,12 @@
           <w:szCs w:val="28"/>
         </w:rPr>
       </w:pPr>
-      <w:proofErr w:type="spellStart"/>
-      <w:r>
-        <w:rPr>
-          <w:sz w:val="28"/>
-          <w:szCs w:val="28"/>
-        </w:rPr>
-        <w:t>Onreadystayechange</w:t>
-      </w:r>
-      <w:proofErr w:type="spellEnd"/>
-      <w:r>
-        <w:rPr>
-          <w:sz w:val="28"/>
-          <w:szCs w:val="28"/>
-        </w:rPr>
-        <w:t xml:space="preserve"> holds a function to be called when your requests </w:t>
-      </w:r>
-      <w:proofErr w:type="gramStart"/>
-      <w:r>
-        <w:rPr>
-          <w:sz w:val="28"/>
-          <w:szCs w:val="28"/>
-        </w:rPr>
-        <w:t>has</w:t>
-      </w:r>
-      <w:proofErr w:type="gramEnd"/>
-      <w:r>
-        <w:rPr>
-          <w:sz w:val="28"/>
-          <w:szCs w:val="28"/>
-        </w:rPr>
-        <w:t xml:space="preserve"> been completed</w:t>
+      <w:r>
+        <w:rPr>
+          <w:sz w:val="28"/>
+          <w:szCs w:val="28"/>
+        </w:rPr>
+        <w:t>Onreadystayechange holds a function to be called when your requests has been completed</w:t>
       </w:r>
     </w:p>
     <w:p>
@@ -3343,7 +3073,6 @@
           <w:szCs w:val="28"/>
         </w:rPr>
       </w:pPr>
-      <w:proofErr w:type="spellStart"/>
       <w:r>
         <w:rPr>
           <w:sz w:val="28"/>
@@ -3351,7 +3080,6 @@
         </w:rPr>
         <w:t>Readystates</w:t>
       </w:r>
-      <w:proofErr w:type="spellEnd"/>
     </w:p>
     <w:p>
       <w:pPr>
@@ -3545,21 +3273,12 @@
           <w:szCs w:val="28"/>
         </w:rPr>
       </w:pPr>
-      <w:proofErr w:type="gramStart"/>
-      <w:r>
-        <w:rPr>
-          <w:sz w:val="28"/>
-          <w:szCs w:val="28"/>
-        </w:rPr>
-        <w:t>However</w:t>
-      </w:r>
-      <w:proofErr w:type="gramEnd"/>
-      <w:r>
-        <w:rPr>
-          <w:sz w:val="28"/>
-          <w:szCs w:val="28"/>
-        </w:rPr>
-        <w:t xml:space="preserve"> at the moment of creat</w:t>
+      <w:r>
+        <w:rPr>
+          <w:sz w:val="28"/>
+          <w:szCs w:val="28"/>
+        </w:rPr>
+        <w:t>However at the moment of creat</w:t>
       </w:r>
       <w:r>
         <w:rPr>
@@ -3621,37 +3340,12 @@
           <w:szCs w:val="28"/>
         </w:rPr>
       </w:pPr>
-      <w:proofErr w:type="gramStart"/>
-      <w:r>
-        <w:rPr>
-          <w:sz w:val="28"/>
-          <w:szCs w:val="28"/>
-        </w:rPr>
-        <w:t>.then</w:t>
-      </w:r>
-      <w:proofErr w:type="gramEnd"/>
-      <w:r>
-        <w:rPr>
-          <w:sz w:val="28"/>
-          <w:szCs w:val="28"/>
-        </w:rPr>
-        <w:t>((</w:t>
-      </w:r>
-      <w:proofErr w:type="spellStart"/>
-      <w:r>
-        <w:rPr>
-          <w:sz w:val="28"/>
-          <w:szCs w:val="28"/>
-        </w:rPr>
-        <w:t>resolvedPromiseObject</w:t>
-      </w:r>
-      <w:proofErr w:type="spellEnd"/>
-      <w:r>
-        <w:rPr>
-          <w:sz w:val="28"/>
-          <w:szCs w:val="28"/>
-        </w:rPr>
-        <w:t>) =&gt;{code})</w:t>
+      <w:r>
+        <w:rPr>
+          <w:sz w:val="28"/>
+          <w:szCs w:val="28"/>
+        </w:rPr>
+        <w:t>.then((resolvedPromiseObject) =&gt;{code})</w:t>
       </w:r>
     </w:p>
     <w:p>
@@ -3722,7 +3416,6 @@
         </w:rPr>
         <w:t xml:space="preserve">You can then </w:t>
       </w:r>
-      <w:proofErr w:type="gramStart"/>
       <w:r>
         <w:rPr>
           <w:color w:val="7030A0"/>
@@ -3731,7 +3424,6 @@
         </w:rPr>
         <w:t>await</w:t>
       </w:r>
-      <w:proofErr w:type="gramEnd"/>
       <w:r>
         <w:rPr>
           <w:color w:val="7030A0"/>
@@ -3750,163 +3442,305 @@
     </w:p>
     <w:p>
       <w:pPr>
-        <w:rPr>
-          <w:sz w:val="40"/>
-          <w:szCs w:val="40"/>
-        </w:rPr>
-      </w:pPr>
-    </w:p>
-    <w:p>
-      <w:pPr>
-        <w:rPr>
-          <w:sz w:val="40"/>
-          <w:szCs w:val="40"/>
-        </w:rPr>
-      </w:pPr>
-    </w:p>
-    <w:p>
-      <w:pPr>
-        <w:rPr>
-          <w:sz w:val="40"/>
-          <w:szCs w:val="40"/>
-        </w:rPr>
-      </w:pPr>
-    </w:p>
-    <w:p>
-      <w:pPr>
-        <w:rPr>
-          <w:sz w:val="40"/>
-          <w:szCs w:val="40"/>
-        </w:rPr>
-      </w:pPr>
-    </w:p>
-    <w:p>
-      <w:pPr>
-        <w:rPr>
-          <w:sz w:val="40"/>
-          <w:szCs w:val="40"/>
-        </w:rPr>
-      </w:pPr>
-    </w:p>
-    <w:p>
-      <w:pPr>
-        <w:rPr>
-          <w:sz w:val="40"/>
-          <w:szCs w:val="40"/>
-        </w:rPr>
-      </w:pPr>
-    </w:p>
-    <w:p>
-      <w:pPr>
-        <w:rPr>
-          <w:sz w:val="40"/>
-          <w:szCs w:val="40"/>
-        </w:rPr>
-      </w:pPr>
-    </w:p>
-    <w:p>
-      <w:pPr>
-        <w:rPr>
-          <w:sz w:val="40"/>
-          <w:szCs w:val="40"/>
-        </w:rPr>
-      </w:pPr>
-    </w:p>
-    <w:p>
-      <w:pPr>
-        <w:rPr>
-          <w:sz w:val="40"/>
-          <w:szCs w:val="40"/>
-        </w:rPr>
-      </w:pPr>
-    </w:p>
-    <w:p>
-      <w:pPr>
-        <w:rPr>
-          <w:sz w:val="40"/>
-          <w:szCs w:val="40"/>
-        </w:rPr>
-      </w:pPr>
-    </w:p>
-    <w:p>
-      <w:pPr>
-        <w:rPr>
-          <w:sz w:val="40"/>
-          <w:szCs w:val="40"/>
-        </w:rPr>
-      </w:pPr>
-    </w:p>
-    <w:p>
-      <w:pPr>
-        <w:rPr>
-          <w:sz w:val="40"/>
-          <w:szCs w:val="40"/>
-        </w:rPr>
-      </w:pPr>
-    </w:p>
-    <w:p>
-      <w:pPr>
-        <w:rPr>
-          <w:sz w:val="40"/>
-          <w:szCs w:val="40"/>
-        </w:rPr>
-      </w:pPr>
-    </w:p>
-    <w:p>
-      <w:pPr>
-        <w:rPr>
-          <w:sz w:val="40"/>
-          <w:szCs w:val="40"/>
-        </w:rPr>
-      </w:pPr>
-    </w:p>
-    <w:p>
-      <w:pPr>
-        <w:rPr>
-          <w:sz w:val="40"/>
-          <w:szCs w:val="40"/>
-        </w:rPr>
-      </w:pPr>
-    </w:p>
-    <w:p>
-      <w:pPr>
-        <w:rPr>
-          <w:sz w:val="40"/>
-          <w:szCs w:val="40"/>
-        </w:rPr>
-      </w:pPr>
-    </w:p>
-    <w:p>
-      <w:pPr>
-        <w:rPr>
-          <w:sz w:val="40"/>
-          <w:szCs w:val="40"/>
-        </w:rPr>
-      </w:pPr>
-    </w:p>
-    <w:p>
-      <w:pPr>
-        <w:rPr>
-          <w:sz w:val="40"/>
-          <w:szCs w:val="40"/>
-        </w:rPr>
-      </w:pPr>
-      <w:proofErr w:type="gramStart"/>
-      <w:r>
-        <w:rPr>
-          <w:sz w:val="40"/>
-          <w:szCs w:val="40"/>
-        </w:rPr>
-        <w:lastRenderedPageBreak/>
-        <w:t>HTTP(</w:t>
-      </w:r>
-      <w:proofErr w:type="gramEnd"/>
-      <w:r>
-        <w:rPr>
-          <w:sz w:val="40"/>
-          <w:szCs w:val="40"/>
-        </w:rPr>
-        <w:t>Hyper Text Transfer Protocol)</w:t>
+        <w:jc w:val="center"/>
+        <w:rPr>
+          <w:sz w:val="40"/>
+          <w:szCs w:val="40"/>
+        </w:rPr>
+      </w:pPr>
+      <w:r>
+        <w:rPr>
+          <w:sz w:val="40"/>
+          <w:szCs w:val="40"/>
+        </w:rPr>
+        <w:t>JSON</w:t>
+      </w:r>
+    </w:p>
+    <w:p>
+      <w:pPr>
+        <w:pStyle w:val="ListParagraph"/>
+        <w:numPr>
+          <w:ilvl w:val="0"/>
+          <w:numId w:val="18"/>
+        </w:numPr>
+        <w:rPr>
+          <w:sz w:val="28"/>
+          <w:szCs w:val="28"/>
+        </w:rPr>
+      </w:pPr>
+      <w:r>
+        <w:rPr>
+          <w:sz w:val="28"/>
+          <w:szCs w:val="28"/>
+        </w:rPr>
+        <w:t>JavaScript Object Notation</w:t>
+      </w:r>
+    </w:p>
+    <w:p>
+      <w:pPr>
+        <w:pStyle w:val="ListParagraph"/>
+        <w:numPr>
+          <w:ilvl w:val="0"/>
+          <w:numId w:val="18"/>
+        </w:numPr>
+        <w:rPr>
+          <w:sz w:val="28"/>
+          <w:szCs w:val="28"/>
+        </w:rPr>
+      </w:pPr>
+      <w:r>
+        <w:rPr>
+          <w:sz w:val="28"/>
+          <w:szCs w:val="28"/>
+        </w:rPr>
+        <w:t>A STRING!!!!!!</w:t>
+      </w:r>
+    </w:p>
+    <w:p>
+      <w:pPr>
+        <w:pStyle w:val="ListParagraph"/>
+        <w:numPr>
+          <w:ilvl w:val="0"/>
+          <w:numId w:val="18"/>
+        </w:numPr>
+        <w:rPr>
+          <w:sz w:val="28"/>
+          <w:szCs w:val="28"/>
+        </w:rPr>
+      </w:pPr>
+      <w:r>
+        <w:rPr>
+          <w:sz w:val="28"/>
+          <w:szCs w:val="28"/>
+        </w:rPr>
+        <w:t xml:space="preserve">A string format </w:t>
+      </w:r>
+    </w:p>
+    <w:p>
+      <w:pPr>
+        <w:pStyle w:val="ListParagraph"/>
+        <w:numPr>
+          <w:ilvl w:val="0"/>
+          <w:numId w:val="18"/>
+        </w:numPr>
+        <w:rPr>
+          <w:sz w:val="28"/>
+          <w:szCs w:val="28"/>
+        </w:rPr>
+      </w:pPr>
+      <w:r>
+        <w:rPr>
+          <w:sz w:val="28"/>
+          <w:szCs w:val="28"/>
+        </w:rPr>
+        <w:t xml:space="preserve">Stores an objects information as a string </w:t>
+      </w:r>
+    </w:p>
+    <w:p>
+      <w:pPr>
+        <w:pStyle w:val="ListParagraph"/>
+        <w:numPr>
+          <w:ilvl w:val="0"/>
+          <w:numId w:val="18"/>
+        </w:numPr>
+        <w:rPr>
+          <w:sz w:val="28"/>
+          <w:szCs w:val="28"/>
+        </w:rPr>
+      </w:pPr>
+      <w:r>
+        <w:rPr>
+          <w:sz w:val="28"/>
+          <w:szCs w:val="28"/>
+        </w:rPr>
+        <w:t>Does not include the objects methods</w:t>
+      </w:r>
+    </w:p>
+    <w:p>
+      <w:pPr>
+        <w:pStyle w:val="ListParagraph"/>
+        <w:numPr>
+          <w:ilvl w:val="0"/>
+          <w:numId w:val="18"/>
+        </w:numPr>
+        <w:rPr>
+          <w:color w:val="FF0000"/>
+          <w:sz w:val="28"/>
+          <w:szCs w:val="28"/>
+        </w:rPr>
+      </w:pPr>
+      <w:r>
+        <w:rPr>
+          <w:color w:val="FF0000"/>
+          <w:sz w:val="28"/>
+          <w:szCs w:val="28"/>
+        </w:rPr>
+        <w:t>YOU NEED TO KNOW HOW TO READ AND WRITE JSONS</w:t>
+      </w:r>
+    </w:p>
+    <w:p>
+      <w:pPr>
+        <w:pStyle w:val="ListParagraph"/>
+        <w:numPr>
+          <w:ilvl w:val="1"/>
+          <w:numId w:val="18"/>
+        </w:numPr>
+        <w:rPr>
+          <w:sz w:val="28"/>
+          <w:szCs w:val="28"/>
+        </w:rPr>
+      </w:pPr>
+      <w:r>
+        <w:rPr>
+          <w:sz w:val="28"/>
+          <w:szCs w:val="28"/>
+        </w:rPr>
+        <w:t>Ubiquitous skill required of every Web and full stack developer</w:t>
+      </w:r>
+      <w:bookmarkStart w:id="0" w:name="_GoBack"/>
+      <w:bookmarkEnd w:id="0"/>
+    </w:p>
+    <w:p>
+      <w:pPr>
+        <w:rPr>
+          <w:sz w:val="40"/>
+          <w:szCs w:val="40"/>
+        </w:rPr>
+      </w:pPr>
+    </w:p>
+    <w:p>
+      <w:pPr>
+        <w:rPr>
+          <w:sz w:val="40"/>
+          <w:szCs w:val="40"/>
+        </w:rPr>
+      </w:pPr>
+    </w:p>
+    <w:p>
+      <w:pPr>
+        <w:rPr>
+          <w:sz w:val="40"/>
+          <w:szCs w:val="40"/>
+        </w:rPr>
+      </w:pPr>
+    </w:p>
+    <w:p>
+      <w:pPr>
+        <w:rPr>
+          <w:sz w:val="40"/>
+          <w:szCs w:val="40"/>
+        </w:rPr>
+      </w:pPr>
+    </w:p>
+    <w:p>
+      <w:pPr>
+        <w:rPr>
+          <w:sz w:val="40"/>
+          <w:szCs w:val="40"/>
+        </w:rPr>
+      </w:pPr>
+    </w:p>
+    <w:p>
+      <w:pPr>
+        <w:rPr>
+          <w:sz w:val="40"/>
+          <w:szCs w:val="40"/>
+        </w:rPr>
+      </w:pPr>
+    </w:p>
+    <w:p>
+      <w:pPr>
+        <w:rPr>
+          <w:sz w:val="40"/>
+          <w:szCs w:val="40"/>
+        </w:rPr>
+      </w:pPr>
+    </w:p>
+    <w:p>
+      <w:pPr>
+        <w:rPr>
+          <w:sz w:val="40"/>
+          <w:szCs w:val="40"/>
+        </w:rPr>
+      </w:pPr>
+    </w:p>
+    <w:p>
+      <w:pPr>
+        <w:rPr>
+          <w:sz w:val="40"/>
+          <w:szCs w:val="40"/>
+        </w:rPr>
+      </w:pPr>
+    </w:p>
+    <w:p>
+      <w:pPr>
+        <w:rPr>
+          <w:sz w:val="40"/>
+          <w:szCs w:val="40"/>
+        </w:rPr>
+      </w:pPr>
+    </w:p>
+    <w:p>
+      <w:pPr>
+        <w:rPr>
+          <w:sz w:val="40"/>
+          <w:szCs w:val="40"/>
+        </w:rPr>
+      </w:pPr>
+    </w:p>
+    <w:p>
+      <w:pPr>
+        <w:rPr>
+          <w:sz w:val="40"/>
+          <w:szCs w:val="40"/>
+        </w:rPr>
+      </w:pPr>
+    </w:p>
+    <w:p>
+      <w:pPr>
+        <w:rPr>
+          <w:sz w:val="40"/>
+          <w:szCs w:val="40"/>
+        </w:rPr>
+      </w:pPr>
+    </w:p>
+    <w:p>
+      <w:pPr>
+        <w:rPr>
+          <w:sz w:val="40"/>
+          <w:szCs w:val="40"/>
+        </w:rPr>
+      </w:pPr>
+    </w:p>
+    <w:p>
+      <w:pPr>
+        <w:rPr>
+          <w:sz w:val="40"/>
+          <w:szCs w:val="40"/>
+        </w:rPr>
+      </w:pPr>
+    </w:p>
+    <w:p>
+      <w:pPr>
+        <w:rPr>
+          <w:sz w:val="40"/>
+          <w:szCs w:val="40"/>
+        </w:rPr>
+      </w:pPr>
+    </w:p>
+    <w:p>
+      <w:pPr>
+        <w:rPr>
+          <w:sz w:val="40"/>
+          <w:szCs w:val="40"/>
+        </w:rPr>
+      </w:pPr>
+      <w:r>
+        <w:rPr>
+          <w:sz w:val="40"/>
+          <w:szCs w:val="40"/>
+        </w:rPr>
+        <w:t>HTTP(Hyper Text Transfer Protocol)</w:t>
       </w:r>
     </w:p>
     <w:p>
@@ -4006,23 +3840,7 @@
           <w:sz w:val="40"/>
           <w:szCs w:val="40"/>
         </w:rPr>
-        <w:t xml:space="preserve">You get the </w:t>
-      </w:r>
-      <w:proofErr w:type="gramStart"/>
-      <w:r>
-        <w:rPr>
-          <w:sz w:val="40"/>
-          <w:szCs w:val="40"/>
-        </w:rPr>
-        <w:t>signal</w:t>
-      </w:r>
-      <w:proofErr w:type="gramEnd"/>
-      <w:r>
-        <w:rPr>
-          <w:sz w:val="40"/>
-          <w:szCs w:val="40"/>
-        </w:rPr>
-        <w:t xml:space="preserve"> or you don’t</w:t>
+        <w:t>You get the signal or you don’t</w:t>
       </w:r>
     </w:p>
     <w:p>
@@ -4225,33 +4043,8 @@
           <w:sz w:val="40"/>
           <w:szCs w:val="40"/>
         </w:rPr>
-        <w:t xml:space="preserve">Where are you </w:t>
-      </w:r>
-      <w:proofErr w:type="gramStart"/>
-      <w:r>
-        <w:rPr>
-          <w:sz w:val="40"/>
-          <w:szCs w:val="40"/>
-        </w:rPr>
-        <w:t>sending this request (</w:t>
-      </w:r>
-      <w:proofErr w:type="spellStart"/>
-      <w:r>
-        <w:rPr>
-          <w:sz w:val="40"/>
-          <w:szCs w:val="40"/>
-        </w:rPr>
-        <w:t>url</w:t>
-      </w:r>
-      <w:proofErr w:type="spellEnd"/>
-      <w:r>
-        <w:rPr>
-          <w:sz w:val="40"/>
-          <w:szCs w:val="40"/>
-        </w:rPr>
-        <w:t>)</w:t>
-      </w:r>
-      <w:proofErr w:type="gramEnd"/>
+        <w:t>Where are you sending this request (url)</w:t>
+      </w:r>
     </w:p>
     <w:p>
       <w:pPr>
@@ -4270,6 +4063,7 @@
           <w:sz w:val="40"/>
           <w:szCs w:val="40"/>
         </w:rPr>
+        <w:lastRenderedPageBreak/>
         <w:t>Authorization tokens</w:t>
       </w:r>
     </w:p>
@@ -4370,7 +4164,6 @@
           <w:sz w:val="40"/>
           <w:szCs w:val="40"/>
         </w:rPr>
-        <w:lastRenderedPageBreak/>
         <w:t>A jpeg</w:t>
       </w:r>
     </w:p>
@@ -4471,17 +4264,8 @@
           <w:sz w:val="40"/>
           <w:szCs w:val="40"/>
         </w:rPr>
-        <w:t xml:space="preserve">What is the Request designed to </w:t>
-      </w:r>
-      <w:proofErr w:type="gramStart"/>
-      <w:r>
-        <w:rPr>
-          <w:sz w:val="40"/>
-          <w:szCs w:val="40"/>
-        </w:rPr>
-        <w:t>do</w:t>
-      </w:r>
-      <w:proofErr w:type="gramEnd"/>
+        <w:t>What is the Request designed to do</w:t>
+      </w:r>
     </w:p>
     <w:p>
       <w:pPr>
@@ -4743,7 +4527,6 @@
           <w:sz w:val="40"/>
           <w:szCs w:val="40"/>
         </w:rPr>
-        <w:lastRenderedPageBreak/>
         <w:t>Status code tells you about the response</w:t>
       </w:r>
     </w:p>
@@ -4824,23 +4607,7 @@
           <w:sz w:val="40"/>
           <w:szCs w:val="40"/>
         </w:rPr>
-        <w:t xml:space="preserve">400’s – </w:t>
-      </w:r>
-      <w:proofErr w:type="gramStart"/>
-      <w:r>
-        <w:rPr>
-          <w:sz w:val="40"/>
-          <w:szCs w:val="40"/>
-        </w:rPr>
-        <w:t>client side</w:t>
-      </w:r>
-      <w:proofErr w:type="gramEnd"/>
-      <w:r>
-        <w:rPr>
-          <w:sz w:val="40"/>
-          <w:szCs w:val="40"/>
-        </w:rPr>
-        <w:t xml:space="preserve"> errors</w:t>
+        <w:t>400’s – client side errors</w:t>
       </w:r>
     </w:p>
     <w:p>
@@ -4862,8 +4629,6 @@
         </w:rPr>
         <w:t>404 – not found</w:t>
       </w:r>
-      <w:bookmarkStart w:id="0" w:name="_GoBack"/>
-      <w:bookmarkEnd w:id="0"/>
     </w:p>
     <w:p>
       <w:pPr>
@@ -4942,23 +4707,7 @@
           <w:sz w:val="40"/>
           <w:szCs w:val="40"/>
         </w:rPr>
-        <w:t xml:space="preserve">500’s – </w:t>
-      </w:r>
-      <w:proofErr w:type="gramStart"/>
-      <w:r>
-        <w:rPr>
-          <w:sz w:val="40"/>
-          <w:szCs w:val="40"/>
-        </w:rPr>
-        <w:t>server side</w:t>
-      </w:r>
-      <w:proofErr w:type="gramEnd"/>
-      <w:r>
-        <w:rPr>
-          <w:sz w:val="40"/>
-          <w:szCs w:val="40"/>
-        </w:rPr>
-        <w:t xml:space="preserve"> errors</w:t>
+        <w:t>500’s – server side errors</w:t>
       </w:r>
     </w:p>
     <w:p>
@@ -5726,6 +5475,119 @@
     </w:lvl>
   </w:abstractNum>
   <w:abstractNum w:abstractNumId="6" w15:restartNumberingAfterBreak="0">
+    <w:nsid w:val="2FF504D3"/>
+    <w:multiLevelType w:val="hybridMultilevel"/>
+    <w:tmpl w:val="A948A5C6"/>
+    <w:lvl w:ilvl="0" w:tplc="04090001">
+      <w:start w:val="1"/>
+      <w:numFmt w:val="bullet"/>
+      <w:lvlText w:val=""/>
+      <w:lvlJc w:val="left"/>
+      <w:pPr>
+        <w:ind w:left="720" w:hanging="360"/>
+      </w:pPr>
+      <w:rPr>
+        <w:rFonts w:ascii="Symbol" w:hAnsi="Symbol" w:hint="default"/>
+      </w:rPr>
+    </w:lvl>
+    <w:lvl w:ilvl="1" w:tplc="04090003">
+      <w:start w:val="1"/>
+      <w:numFmt w:val="bullet"/>
+      <w:lvlText w:val="o"/>
+      <w:lvlJc w:val="left"/>
+      <w:pPr>
+        <w:ind w:left="1440" w:hanging="360"/>
+      </w:pPr>
+      <w:rPr>
+        <w:rFonts w:ascii="Courier New" w:hAnsi="Courier New" w:cs="Courier New" w:hint="default"/>
+      </w:rPr>
+    </w:lvl>
+    <w:lvl w:ilvl="2" w:tplc="04090005" w:tentative="1">
+      <w:start w:val="1"/>
+      <w:numFmt w:val="bullet"/>
+      <w:lvlText w:val=""/>
+      <w:lvlJc w:val="left"/>
+      <w:pPr>
+        <w:ind w:left="2160" w:hanging="360"/>
+      </w:pPr>
+      <w:rPr>
+        <w:rFonts w:ascii="Wingdings" w:hAnsi="Wingdings" w:hint="default"/>
+      </w:rPr>
+    </w:lvl>
+    <w:lvl w:ilvl="3" w:tplc="04090001" w:tentative="1">
+      <w:start w:val="1"/>
+      <w:numFmt w:val="bullet"/>
+      <w:lvlText w:val=""/>
+      <w:lvlJc w:val="left"/>
+      <w:pPr>
+        <w:ind w:left="2880" w:hanging="360"/>
+      </w:pPr>
+      <w:rPr>
+        <w:rFonts w:ascii="Symbol" w:hAnsi="Symbol" w:hint="default"/>
+      </w:rPr>
+    </w:lvl>
+    <w:lvl w:ilvl="4" w:tplc="04090003" w:tentative="1">
+      <w:start w:val="1"/>
+      <w:numFmt w:val="bullet"/>
+      <w:lvlText w:val="o"/>
+      <w:lvlJc w:val="left"/>
+      <w:pPr>
+        <w:ind w:left="3600" w:hanging="360"/>
+      </w:pPr>
+      <w:rPr>
+        <w:rFonts w:ascii="Courier New" w:hAnsi="Courier New" w:cs="Courier New" w:hint="default"/>
+      </w:rPr>
+    </w:lvl>
+    <w:lvl w:ilvl="5" w:tplc="04090005" w:tentative="1">
+      <w:start w:val="1"/>
+      <w:numFmt w:val="bullet"/>
+      <w:lvlText w:val=""/>
+      <w:lvlJc w:val="left"/>
+      <w:pPr>
+        <w:ind w:left="4320" w:hanging="360"/>
+      </w:pPr>
+      <w:rPr>
+        <w:rFonts w:ascii="Wingdings" w:hAnsi="Wingdings" w:hint="default"/>
+      </w:rPr>
+    </w:lvl>
+    <w:lvl w:ilvl="6" w:tplc="04090001" w:tentative="1">
+      <w:start w:val="1"/>
+      <w:numFmt w:val="bullet"/>
+      <w:lvlText w:val=""/>
+      <w:lvlJc w:val="left"/>
+      <w:pPr>
+        <w:ind w:left="5040" w:hanging="360"/>
+      </w:pPr>
+      <w:rPr>
+        <w:rFonts w:ascii="Symbol" w:hAnsi="Symbol" w:hint="default"/>
+      </w:rPr>
+    </w:lvl>
+    <w:lvl w:ilvl="7" w:tplc="04090003" w:tentative="1">
+      <w:start w:val="1"/>
+      <w:numFmt w:val="bullet"/>
+      <w:lvlText w:val="o"/>
+      <w:lvlJc w:val="left"/>
+      <w:pPr>
+        <w:ind w:left="5760" w:hanging="360"/>
+      </w:pPr>
+      <w:rPr>
+        <w:rFonts w:ascii="Courier New" w:hAnsi="Courier New" w:cs="Courier New" w:hint="default"/>
+      </w:rPr>
+    </w:lvl>
+    <w:lvl w:ilvl="8" w:tplc="04090005" w:tentative="1">
+      <w:start w:val="1"/>
+      <w:numFmt w:val="bullet"/>
+      <w:lvlText w:val=""/>
+      <w:lvlJc w:val="left"/>
+      <w:pPr>
+        <w:ind w:left="6480" w:hanging="360"/>
+      </w:pPr>
+      <w:rPr>
+        <w:rFonts w:ascii="Wingdings" w:hAnsi="Wingdings" w:hint="default"/>
+      </w:rPr>
+    </w:lvl>
+  </w:abstractNum>
+  <w:abstractNum w:abstractNumId="7" w15:restartNumberingAfterBreak="0">
     <w:nsid w:val="328E24BB"/>
     <w:multiLevelType w:val="hybridMultilevel"/>
     <w:tmpl w:val="926CCBAC"/>
@@ -5838,7 +5700,7 @@
       </w:rPr>
     </w:lvl>
   </w:abstractNum>
-  <w:abstractNum w:abstractNumId="7" w15:restartNumberingAfterBreak="0">
+  <w:abstractNum w:abstractNumId="8" w15:restartNumberingAfterBreak="0">
     <w:nsid w:val="3FFC71EE"/>
     <w:multiLevelType w:val="hybridMultilevel"/>
     <w:tmpl w:val="2DAEE92A"/>
@@ -5951,7 +5813,7 @@
       </w:rPr>
     </w:lvl>
   </w:abstractNum>
-  <w:abstractNum w:abstractNumId="8" w15:restartNumberingAfterBreak="0">
+  <w:abstractNum w:abstractNumId="9" w15:restartNumberingAfterBreak="0">
     <w:nsid w:val="42BD7CB8"/>
     <w:multiLevelType w:val="hybridMultilevel"/>
     <w:tmpl w:val="DCA2B3DC"/>
@@ -6064,7 +5926,7 @@
       </w:rPr>
     </w:lvl>
   </w:abstractNum>
-  <w:abstractNum w:abstractNumId="9" w15:restartNumberingAfterBreak="0">
+  <w:abstractNum w:abstractNumId="10" w15:restartNumberingAfterBreak="0">
     <w:nsid w:val="43612AE2"/>
     <w:multiLevelType w:val="hybridMultilevel"/>
     <w:tmpl w:val="ACF0E16E"/>
@@ -6177,7 +6039,7 @@
       </w:rPr>
     </w:lvl>
   </w:abstractNum>
-  <w:abstractNum w:abstractNumId="10" w15:restartNumberingAfterBreak="0">
+  <w:abstractNum w:abstractNumId="11" w15:restartNumberingAfterBreak="0">
     <w:nsid w:val="4ABE2E9D"/>
     <w:multiLevelType w:val="hybridMultilevel"/>
     <w:tmpl w:val="EF0C36AC"/>
@@ -6290,7 +6152,7 @@
       </w:rPr>
     </w:lvl>
   </w:abstractNum>
-  <w:abstractNum w:abstractNumId="11" w15:restartNumberingAfterBreak="0">
+  <w:abstractNum w:abstractNumId="12" w15:restartNumberingAfterBreak="0">
     <w:nsid w:val="4C657469"/>
     <w:multiLevelType w:val="hybridMultilevel"/>
     <w:tmpl w:val="66229462"/>
@@ -6403,7 +6265,7 @@
       </w:rPr>
     </w:lvl>
   </w:abstractNum>
-  <w:abstractNum w:abstractNumId="12" w15:restartNumberingAfterBreak="0">
+  <w:abstractNum w:abstractNumId="13" w15:restartNumberingAfterBreak="0">
     <w:nsid w:val="51D767FA"/>
     <w:multiLevelType w:val="hybridMultilevel"/>
     <w:tmpl w:val="BDFAB350"/>
@@ -6516,7 +6378,7 @@
       </w:rPr>
     </w:lvl>
   </w:abstractNum>
-  <w:abstractNum w:abstractNumId="13" w15:restartNumberingAfterBreak="0">
+  <w:abstractNum w:abstractNumId="14" w15:restartNumberingAfterBreak="0">
     <w:nsid w:val="6A9F19AE"/>
     <w:multiLevelType w:val="hybridMultilevel"/>
     <w:tmpl w:val="A628B582"/>
@@ -6629,7 +6491,7 @@
       </w:rPr>
     </w:lvl>
   </w:abstractNum>
-  <w:abstractNum w:abstractNumId="14" w15:restartNumberingAfterBreak="0">
+  <w:abstractNum w:abstractNumId="15" w15:restartNumberingAfterBreak="0">
     <w:nsid w:val="6D151633"/>
     <w:multiLevelType w:val="hybridMultilevel"/>
     <w:tmpl w:val="C3C29CF6"/>
@@ -6742,7 +6604,7 @@
       </w:rPr>
     </w:lvl>
   </w:abstractNum>
-  <w:abstractNum w:abstractNumId="15" w15:restartNumberingAfterBreak="0">
+  <w:abstractNum w:abstractNumId="16" w15:restartNumberingAfterBreak="0">
     <w:nsid w:val="6D60538E"/>
     <w:multiLevelType w:val="hybridMultilevel"/>
     <w:tmpl w:val="461AD040"/>
@@ -6855,7 +6717,7 @@
       </w:rPr>
     </w:lvl>
   </w:abstractNum>
-  <w:abstractNum w:abstractNumId="16" w15:restartNumberingAfterBreak="0">
+  <w:abstractNum w:abstractNumId="17" w15:restartNumberingAfterBreak="0">
     <w:nsid w:val="707E6B0F"/>
     <w:multiLevelType w:val="hybridMultilevel"/>
     <w:tmpl w:val="FE105908"/>
@@ -6969,55 +6831,58 @@
     </w:lvl>
   </w:abstractNum>
   <w:num w:numId="1">
-    <w:abstractNumId w:val="8"/>
+    <w:abstractNumId w:val="9"/>
   </w:num>
   <w:num w:numId="2">
-    <w:abstractNumId w:val="6"/>
+    <w:abstractNumId w:val="7"/>
   </w:num>
   <w:num w:numId="3">
     <w:abstractNumId w:val="3"/>
   </w:num>
   <w:num w:numId="4">
-    <w:abstractNumId w:val="11"/>
+    <w:abstractNumId w:val="12"/>
   </w:num>
   <w:num w:numId="5">
-    <w:abstractNumId w:val="10"/>
+    <w:abstractNumId w:val="11"/>
   </w:num>
   <w:num w:numId="6">
     <w:abstractNumId w:val="5"/>
   </w:num>
   <w:num w:numId="7">
-    <w:abstractNumId w:val="9"/>
+    <w:abstractNumId w:val="10"/>
   </w:num>
   <w:num w:numId="8">
     <w:abstractNumId w:val="1"/>
   </w:num>
   <w:num w:numId="9">
-    <w:abstractNumId w:val="12"/>
+    <w:abstractNumId w:val="13"/>
   </w:num>
   <w:num w:numId="10">
-    <w:abstractNumId w:val="7"/>
+    <w:abstractNumId w:val="8"/>
   </w:num>
   <w:num w:numId="11">
     <w:abstractNumId w:val="4"/>
   </w:num>
   <w:num w:numId="12">
-    <w:abstractNumId w:val="14"/>
+    <w:abstractNumId w:val="15"/>
   </w:num>
   <w:num w:numId="13">
     <w:abstractNumId w:val="2"/>
   </w:num>
   <w:num w:numId="14">
-    <w:abstractNumId w:val="16"/>
+    <w:abstractNumId w:val="17"/>
   </w:num>
   <w:num w:numId="15">
     <w:abstractNumId w:val="0"/>
   </w:num>
   <w:num w:numId="16">
-    <w:abstractNumId w:val="13"/>
+    <w:abstractNumId w:val="14"/>
   </w:num>
   <w:num w:numId="17">
-    <w:abstractNumId w:val="15"/>
+    <w:abstractNumId w:val="16"/>
+  </w:num>
+  <w:num w:numId="18">
+    <w:abstractNumId w:val="6"/>
   </w:num>
 </w:numbering>
 </file>

</xml_diff>